<commit_message>
Added + Updated files - Included README and udpated GitHub_Version_Control.docx
</commit_message>
<xml_diff>
--- a/GitHub_Notes/GitHub_Version_Control.docx
+++ b/GitHub_Notes/GitHub_Version_Control.docx
@@ -787,6 +787,48 @@
           <w:shd w:fill="auto" w:val="clear"/>
         </w:rPr>
         <w:t xml:space="preserve">- displays what branches exist in your repository both locally and remotely</w:t>
+      </w:r>
+    </w:p>
+    <w:p>
+      <w:pPr>
+        <w:numPr>
+          <w:ilvl w:val="0"/>
+          <w:numId w:val="5"/>
+        </w:numPr>
+        <w:spacing w:before="0" w:after="160" w:line="360"/>
+        <w:ind w:right="0" w:left="720" w:hanging="360"/>
+        <w:jc w:val="left"/>
+        <w:rPr>
+          <w:rFonts w:ascii="Times New Roman" w:hAnsi="Times New Roman" w:cs="Times New Roman" w:eastAsia="Times New Roman"/>
+          <w:color w:val="auto"/>
+          <w:spacing w:val="0"/>
+          <w:position w:val="0"/>
+          <w:sz w:val="24"/>
+          <w:shd w:fill="auto" w:val="clear"/>
+        </w:rPr>
+      </w:pPr>
+      <w:r>
+        <w:rPr>
+          <w:rFonts w:ascii="Times New Roman" w:hAnsi="Times New Roman" w:cs="Times New Roman" w:eastAsia="Times New Roman"/>
+          <w:b/>
+          <w:color w:val="auto"/>
+          <w:spacing w:val="0"/>
+          <w:position w:val="0"/>
+          <w:sz w:val="24"/>
+          <w:shd w:fill="auto" w:val="clear"/>
+        </w:rPr>
+        <w:t xml:space="preserve">git branch -m [branch to be renamed] [new name for branch] </w:t>
+      </w:r>
+      <w:r>
+        <w:rPr>
+          <w:rFonts w:ascii="Times New Roman" w:hAnsi="Times New Roman" w:cs="Times New Roman" w:eastAsia="Times New Roman"/>
+          <w:color w:val="auto"/>
+          <w:spacing w:val="0"/>
+          <w:position w:val="0"/>
+          <w:sz w:val="24"/>
+          <w:shd w:fill="auto" w:val="clear"/>
+        </w:rPr>
+        <w:t xml:space="preserve">- renames a specifc branch</w:t>
       </w:r>
     </w:p>
     <w:p>

</xml_diff>